<commit_message>
Document variation of parameters
</commit_message>
<xml_diff>
--- a/docs/Dokumentation.docx
+++ b/docs/Dokumentation.docx
@@ -333,6 +333,7 @@
       </w:pPr>
       <w:r>
         <w:rPr>
+          <w:noProof/>
           <w:lang w:val="en-GB"/>
         </w:rPr>
         <w:drawing>
@@ -387,6 +388,7 @@
       </w:r>
       <w:r>
         <w:rPr>
+          <w:noProof/>
           <w:lang w:val="en-GB"/>
         </w:rPr>
         <w:drawing>
@@ -436,7 +438,37 @@
         <w:rPr>
           <w:lang w:val="en-GB"/>
         </w:rPr>
-        <w:t>Learning not possible only due to missing normalization of data?</w:t>
+        <w:t xml:space="preserve">Learning </w:t>
+      </w:r>
+      <w:r>
+        <w:rPr>
+          <w:lang w:val="en-GB"/>
+        </w:rPr>
+        <w:t xml:space="preserve">is </w:t>
+      </w:r>
+      <w:r>
+        <w:rPr>
+          <w:lang w:val="en-GB"/>
+        </w:rPr>
+        <w:t>not possible</w:t>
+      </w:r>
+      <w:r>
+        <w:rPr>
+          <w:lang w:val="en-GB"/>
+        </w:rPr>
+        <w:t xml:space="preserve">, </w:t>
+      </w:r>
+      <w:r>
+        <w:rPr>
+          <w:lang w:val="en-GB"/>
+        </w:rPr>
+        <w:t>due to missing normalization of data</w:t>
+      </w:r>
+      <w:r>
+        <w:rPr>
+          <w:lang w:val="en-GB"/>
+        </w:rPr>
+        <w:t>.</w:t>
       </w:r>
     </w:p>
     <w:p>
@@ -487,6 +519,12 @@
         <w:rPr>
           <w:lang w:val="en-GB"/>
         </w:rPr>
+        <w:t>dle</w:t>
+      </w:r>
+      <w:r>
+        <w:rPr>
+          <w:lang w:val="en-GB"/>
+        </w:rPr>
         <w:t xml:space="preserve"> tanh activation</w:t>
       </w:r>
     </w:p>
@@ -498,6 +536,7 @@
       </w:pPr>
       <w:r>
         <w:rPr>
+          <w:noProof/>
           <w:lang w:val="en-GB"/>
         </w:rPr>
         <w:drawing>
@@ -544,6 +583,7 @@
       </w:r>
       <w:r>
         <w:rPr>
+          <w:noProof/>
           <w:lang w:val="en-GB"/>
         </w:rPr>
         <w:drawing>
@@ -584,6 +624,7 @@
       </w:r>
       <w:r>
         <w:rPr>
+          <w:noProof/>
           <w:lang w:val="en-GB"/>
         </w:rPr>
         <w:drawing>
@@ -892,6 +933,7 @@
       </w:r>
       <w:r>
         <w:rPr>
+          <w:noProof/>
           <w:lang w:val="en-GB"/>
         </w:rPr>
         <w:drawing>
@@ -945,6 +987,7 @@
       </w:r>
       <w:r>
         <w:rPr>
+          <w:noProof/>
           <w:lang w:val="en-GB"/>
         </w:rPr>
         <w:drawing>
@@ -985,6 +1028,7 @@
       </w:r>
       <w:r>
         <w:rPr>
+          <w:noProof/>
           <w:lang w:val="en-GB"/>
         </w:rPr>
         <w:drawing>
@@ -1086,6 +1130,7 @@
       </w:pPr>
       <w:r>
         <w:rPr>
+          <w:noProof/>
           <w:lang w:val="en-GB"/>
         </w:rPr>
         <w:drawing>
@@ -1132,6 +1177,7 @@
       </w:r>
       <w:r>
         <w:rPr>
+          <w:noProof/>
           <w:lang w:val="en-GB"/>
         </w:rPr>
         <w:drawing>
@@ -1278,16 +1324,14 @@
         <w:rPr>
           <w:lang w:val="en-GB"/>
         </w:rPr>
-        <w:t xml:space="preserve">A longer past and a shorter future target obviously </w:t>
-      </w:r>
-      <w:proofErr w:type="gramStart"/>
-      <w:r>
-        <w:rPr>
-          <w:lang w:val="en-GB"/>
-        </w:rPr>
-        <w:t>lead</w:t>
-      </w:r>
-      <w:proofErr w:type="gramEnd"/>
+        <w:t>A longer past and a shorter future target obviously lead</w:t>
+      </w:r>
+      <w:r>
+        <w:rPr>
+          <w:lang w:val="en-GB"/>
+        </w:rPr>
+        <w:t>s</w:t>
+      </w:r>
       <w:r>
         <w:rPr>
           <w:lang w:val="en-GB"/>
@@ -1316,13 +1360,31 @@
         <w:rPr>
           <w:lang w:val="en-GB"/>
         </w:rPr>
-        <w:t>, the right graph with 5 days</w:t>
+        <w:t>, the</w:t>
+      </w:r>
+      <w:r>
+        <w:rPr>
+          <w:lang w:val="en-GB"/>
+        </w:rPr>
+        <w:t xml:space="preserve"> middle with 15 days, and the</w:t>
+      </w:r>
+      <w:r>
+        <w:rPr>
+          <w:lang w:val="en-GB"/>
+        </w:rPr>
+        <w:t xml:space="preserve"> right graph with 5 days</w:t>
       </w:r>
       <w:r>
         <w:rPr>
           <w:lang w:val="en-GB"/>
         </w:rPr>
         <w:t>. Apart from a little offset</w:t>
+      </w:r>
+      <w:r>
+        <w:rPr>
+          <w:lang w:val="en-GB"/>
+        </w:rPr>
+        <w:t>,</w:t>
       </w:r>
       <w:r>
         <w:rPr>
@@ -1345,12 +1407,13 @@
       </w:pPr>
       <w:r>
         <w:rPr>
+          <w:noProof/>
           <w:lang w:val="en-GB"/>
         </w:rPr>
         <w:drawing>
-          <wp:inline distT="0" distB="0" distL="0" distR="0" wp14:anchorId="4F9F3650" wp14:editId="4FADC265">
-            <wp:extent cx="2737262" cy="1975142"/>
-            <wp:effectExtent l="0" t="0" r="6350" b="6350"/>
+          <wp:inline distT="0" distB="0" distL="0" distR="0" wp14:anchorId="4F9F3650" wp14:editId="560E0262">
+            <wp:extent cx="1864360" cy="1345277"/>
+            <wp:effectExtent l="0" t="0" r="2540" b="7620"/>
             <wp:docPr id="15" name="Grafik 15"/>
             <wp:cNvGraphicFramePr>
               <a:graphicFrameLocks xmlns:a="http://schemas.openxmlformats.org/drawingml/2006/main" noChangeAspect="1"/>
@@ -1371,7 +1434,7 @@
                   <pic:spPr>
                     <a:xfrm>
                       <a:off x="0" y="0"/>
-                      <a:ext cx="2772421" cy="2000512"/>
+                      <a:ext cx="1916568" cy="1382949"/>
                     </a:xfrm>
                     <a:prstGeom prst="rect">
                       <a:avLst/>
@@ -1400,10 +1463,10 @@
           <w:lang w:val="en-GB"/>
         </w:rPr>
         <w:drawing>
-          <wp:inline distT="0" distB="0" distL="0" distR="0" wp14:anchorId="63431AD5" wp14:editId="38179A28">
-            <wp:extent cx="2642259" cy="1928849"/>
-            <wp:effectExtent l="0" t="0" r="5715" b="0"/>
-            <wp:docPr id="14" name="Grafik 14"/>
+          <wp:inline distT="0" distB="0" distL="0" distR="0" wp14:anchorId="53FEF7F1" wp14:editId="413542FA">
+            <wp:extent cx="1870364" cy="1353707"/>
+            <wp:effectExtent l="0" t="0" r="0" b="0"/>
+            <wp:docPr id="13" name="Grafik 13"/>
             <wp:cNvGraphicFramePr>
               <a:graphicFrameLocks xmlns:a="http://schemas.openxmlformats.org/drawingml/2006/main" noChangeAspect="1"/>
             </wp:cNvGraphicFramePr>
@@ -1423,7 +1486,48 @@
                   <pic:spPr>
                     <a:xfrm>
                       <a:off x="0" y="0"/>
-                      <a:ext cx="2660294" cy="1942014"/>
+                      <a:ext cx="1895889" cy="1372181"/>
+                    </a:xfrm>
+                    <a:prstGeom prst="rect">
+                      <a:avLst/>
+                    </a:prstGeom>
+                  </pic:spPr>
+                </pic:pic>
+              </a:graphicData>
+            </a:graphic>
+          </wp:inline>
+        </w:drawing>
+      </w:r>
+      <w:r>
+        <w:rPr>
+          <w:noProof/>
+          <w:lang w:val="en-GB"/>
+        </w:rPr>
+        <w:drawing>
+          <wp:inline distT="0" distB="0" distL="0" distR="0" wp14:anchorId="63431AD5" wp14:editId="0083D7B7">
+            <wp:extent cx="1864426" cy="1361030"/>
+            <wp:effectExtent l="0" t="0" r="2540" b="0"/>
+            <wp:docPr id="14" name="Grafik 14"/>
+            <wp:cNvGraphicFramePr>
+              <a:graphicFrameLocks xmlns:a="http://schemas.openxmlformats.org/drawingml/2006/main" noChangeAspect="1"/>
+            </wp:cNvGraphicFramePr>
+            <a:graphic xmlns:a="http://schemas.openxmlformats.org/drawingml/2006/main">
+              <a:graphicData uri="http://schemas.openxmlformats.org/drawingml/2006/picture">
+                <pic:pic xmlns:pic="http://schemas.openxmlformats.org/drawingml/2006/picture">
+                  <pic:nvPicPr>
+                    <pic:cNvPr id="1" name=""/>
+                    <pic:cNvPicPr/>
+                  </pic:nvPicPr>
+                  <pic:blipFill>
+                    <a:blip r:embed="rId19"/>
+                    <a:stretch>
+                      <a:fillRect/>
+                    </a:stretch>
+                  </pic:blipFill>
+                  <pic:spPr>
+                    <a:xfrm>
+                      <a:off x="0" y="0"/>
+                      <a:ext cx="1901139" cy="1387830"/>
                     </a:xfrm>
                     <a:prstGeom prst="rect">
                       <a:avLst/>

</xml_diff>

<commit_message>
Add hour and dayofyear to input
</commit_message>
<xml_diff>
--- a/docs/Dokumentation.docx
+++ b/docs/Dokumentation.docx
@@ -1580,7 +1580,809 @@
         <w:rPr>
           <w:lang w:val="en-GB"/>
         </w:rPr>
-        <w:t xml:space="preserve"> more than one feature required. </w:t>
+        <w:t xml:space="preserve"> more than one feature </w:t>
+      </w:r>
+      <w:r>
+        <w:rPr>
+          <w:lang w:val="en-GB"/>
+        </w:rPr>
+        <w:t xml:space="preserve">is </w:t>
+      </w:r>
+      <w:r>
+        <w:rPr>
+          <w:lang w:val="en-GB"/>
+        </w:rPr>
+        <w:t xml:space="preserve">required. </w:t>
+      </w:r>
+    </w:p>
+    <w:p>
+      <w:pPr>
+        <w:rPr>
+          <w:lang w:val="en-GB"/>
+        </w:rPr>
+      </w:pPr>
+      <w:r>
+        <w:rPr>
+          <w:lang w:val="en-GB"/>
+        </w:rPr>
+        <w:t>e)</w:t>
+      </w:r>
+      <w:r>
+        <w:rPr>
+          <w:lang w:val="en-GB"/>
+        </w:rPr>
+        <w:t xml:space="preserve"> </w:t>
+      </w:r>
+      <w:r>
+        <w:rPr>
+          <w:lang w:val="en-GB"/>
+        </w:rPr>
+        <w:t xml:space="preserve">inclusion of </w:t>
+      </w:r>
+      <w:proofErr w:type="spellStart"/>
+      <w:r>
+        <w:rPr>
+          <w:lang w:val="en-GB"/>
+        </w:rPr>
+        <w:t>dayofyear</w:t>
+      </w:r>
+      <w:proofErr w:type="spellEnd"/>
+      <w:r>
+        <w:rPr>
+          <w:lang w:val="en-GB"/>
+        </w:rPr>
+        <w:t xml:space="preserve"> </w:t>
+      </w:r>
+      <w:r>
+        <w:rPr>
+          <w:lang w:val="en-GB"/>
+        </w:rPr>
+        <w:t xml:space="preserve">(left figure) </w:t>
+      </w:r>
+      <w:r>
+        <w:rPr>
+          <w:lang w:val="en-GB"/>
+        </w:rPr>
+        <w:t>leads to larger deviations</w:t>
+      </w:r>
+      <w:r>
+        <w:rPr>
+          <w:lang w:val="en-GB"/>
+        </w:rPr>
+        <w:t xml:space="preserve"> whereas including the </w:t>
+      </w:r>
+      <w:proofErr w:type="spellStart"/>
+      <w:r>
+        <w:rPr>
+          <w:lang w:val="en-GB"/>
+        </w:rPr>
+        <w:t>hourofday</w:t>
+      </w:r>
+      <w:proofErr w:type="spellEnd"/>
+      <w:r>
+        <w:rPr>
+          <w:lang w:val="en-GB"/>
+        </w:rPr>
+        <w:t xml:space="preserve"> (right figure)</w:t>
+      </w:r>
+      <w:r>
+        <w:rPr>
+          <w:lang w:val="en-GB"/>
+        </w:rPr>
+        <w:t xml:space="preserve"> as an input slightly improves the prediction.</w:t>
+      </w:r>
+      <w:r>
+        <w:rPr>
+          <w:lang w:val="en-GB"/>
+        </w:rPr>
+        <w:t xml:space="preserve"> In the middle figure, both </w:t>
+      </w:r>
+      <w:r>
+        <w:rPr>
+          <w:lang w:val="en-GB"/>
+        </w:rPr>
+        <w:t>features are considered during the training of the RNN.</w:t>
+      </w:r>
+    </w:p>
+    <w:p>
+      <w:pPr>
+        <w:rPr>
+          <w:noProof/>
+          <w:lang w:val="en-GB"/>
+        </w:rPr>
+      </w:pPr>
+      <w:r>
+        <w:rPr>
+          <w:lang w:val="en-GB"/>
+        </w:rPr>
+        <w:t xml:space="preserve"> </w:t>
+      </w:r>
+      <w:r>
+        <w:rPr>
+          <w:lang w:val="en-GB"/>
+        </w:rPr>
+        <w:drawing>
+          <wp:inline distT="0" distB="0" distL="0" distR="0" wp14:anchorId="6A593C43" wp14:editId="56CC1F55">
+            <wp:extent cx="1863199" cy="1357040"/>
+            <wp:effectExtent l="0" t="0" r="3810" b="0"/>
+            <wp:docPr id="17" name="Grafik 17"/>
+            <wp:cNvGraphicFramePr>
+              <a:graphicFrameLocks xmlns:a="http://schemas.openxmlformats.org/drawingml/2006/main" noChangeAspect="1"/>
+            </wp:cNvGraphicFramePr>
+            <a:graphic xmlns:a="http://schemas.openxmlformats.org/drawingml/2006/main">
+              <a:graphicData uri="http://schemas.openxmlformats.org/drawingml/2006/picture">
+                <pic:pic xmlns:pic="http://schemas.openxmlformats.org/drawingml/2006/picture">
+                  <pic:nvPicPr>
+                    <pic:cNvPr id="1" name=""/>
+                    <pic:cNvPicPr/>
+                  </pic:nvPicPr>
+                  <pic:blipFill>
+                    <a:blip r:embed="rId20"/>
+                    <a:stretch>
+                      <a:fillRect/>
+                    </a:stretch>
+                  </pic:blipFill>
+                  <pic:spPr>
+                    <a:xfrm>
+                      <a:off x="0" y="0"/>
+                      <a:ext cx="1881830" cy="1370610"/>
+                    </a:xfrm>
+                    <a:prstGeom prst="rect">
+                      <a:avLst/>
+                    </a:prstGeom>
+                  </pic:spPr>
+                </pic:pic>
+              </a:graphicData>
+            </a:graphic>
+          </wp:inline>
+        </w:drawing>
+      </w:r>
+      <w:r>
+        <w:rPr>
+          <w:noProof/>
+          <w:lang w:val="en-GB"/>
+        </w:rPr>
+        <w:t xml:space="preserve"> </w:t>
+      </w:r>
+      <w:r>
+        <w:rPr>
+          <w:noProof/>
+        </w:rPr>
+        <w:drawing>
+          <wp:inline distT="0" distB="0" distL="0" distR="0" wp14:anchorId="574AC42A" wp14:editId="21BF495C">
+            <wp:extent cx="1804946" cy="1329273"/>
+            <wp:effectExtent l="0" t="0" r="5080" b="4445"/>
+            <wp:docPr id="22" name="Grafik 22"/>
+            <wp:cNvGraphicFramePr>
+              <a:graphicFrameLocks xmlns:a="http://schemas.openxmlformats.org/drawingml/2006/main" noChangeAspect="1"/>
+            </wp:cNvGraphicFramePr>
+            <a:graphic xmlns:a="http://schemas.openxmlformats.org/drawingml/2006/main">
+              <a:graphicData uri="http://schemas.openxmlformats.org/drawingml/2006/picture">
+                <pic:pic xmlns:pic="http://schemas.openxmlformats.org/drawingml/2006/picture">
+                  <pic:nvPicPr>
+                    <pic:cNvPr id="1" name=""/>
+                    <pic:cNvPicPr/>
+                  </pic:nvPicPr>
+                  <pic:blipFill>
+                    <a:blip r:embed="rId21"/>
+                    <a:stretch>
+                      <a:fillRect/>
+                    </a:stretch>
+                  </pic:blipFill>
+                  <pic:spPr>
+                    <a:xfrm>
+                      <a:off x="0" y="0"/>
+                      <a:ext cx="1826547" cy="1345182"/>
+                    </a:xfrm>
+                    <a:prstGeom prst="rect">
+                      <a:avLst/>
+                    </a:prstGeom>
+                  </pic:spPr>
+                </pic:pic>
+              </a:graphicData>
+            </a:graphic>
+          </wp:inline>
+        </w:drawing>
+      </w:r>
+      <w:r>
+        <w:rPr>
+          <w:lang w:val="en-GB"/>
+        </w:rPr>
+        <w:drawing>
+          <wp:inline distT="0" distB="0" distL="0" distR="0" wp14:anchorId="7854259A" wp14:editId="596E3437">
+            <wp:extent cx="1820133" cy="1324625"/>
+            <wp:effectExtent l="0" t="0" r="8890" b="8890"/>
+            <wp:docPr id="18" name="Grafik 18"/>
+            <wp:cNvGraphicFramePr>
+              <a:graphicFrameLocks xmlns:a="http://schemas.openxmlformats.org/drawingml/2006/main" noChangeAspect="1"/>
+            </wp:cNvGraphicFramePr>
+            <a:graphic xmlns:a="http://schemas.openxmlformats.org/drawingml/2006/main">
+              <a:graphicData uri="http://schemas.openxmlformats.org/drawingml/2006/picture">
+                <pic:pic xmlns:pic="http://schemas.openxmlformats.org/drawingml/2006/picture">
+                  <pic:nvPicPr>
+                    <pic:cNvPr id="1" name=""/>
+                    <pic:cNvPicPr/>
+                  </pic:nvPicPr>
+                  <pic:blipFill>
+                    <a:blip r:embed="rId22"/>
+                    <a:stretch>
+                      <a:fillRect/>
+                    </a:stretch>
+                  </pic:blipFill>
+                  <pic:spPr>
+                    <a:xfrm>
+                      <a:off x="0" y="0"/>
+                      <a:ext cx="1841271" cy="1340008"/>
+                    </a:xfrm>
+                    <a:prstGeom prst="rect">
+                      <a:avLst/>
+                    </a:prstGeom>
+                  </pic:spPr>
+                </pic:pic>
+              </a:graphicData>
+            </a:graphic>
+          </wp:inline>
+        </w:drawing>
+      </w:r>
+    </w:p>
+    <w:p>
+      <w:pPr>
+        <w:rPr>
+          <w:noProof/>
+          <w:lang w:val="en-GB"/>
+        </w:rPr>
+      </w:pPr>
+      <w:r>
+        <w:rPr>
+          <w:noProof/>
+          <w:lang w:val="en-GB"/>
+        </w:rPr>
+        <mc:AlternateContent>
+          <mc:Choice Requires="wps">
+            <w:drawing>
+              <wp:anchor distT="45720" distB="45720" distL="114300" distR="114300" simplePos="0" relativeHeight="251661312" behindDoc="1" locked="0" layoutInCell="1" allowOverlap="1" wp14:anchorId="2B2D1108" wp14:editId="3297F5CC">
+                <wp:simplePos x="0" y="0"/>
+                <wp:positionH relativeFrom="margin">
+                  <wp:posOffset>125602</wp:posOffset>
+                </wp:positionH>
+                <wp:positionV relativeFrom="paragraph">
+                  <wp:posOffset>275718</wp:posOffset>
+                </wp:positionV>
+                <wp:extent cx="5940957" cy="279955"/>
+                <wp:effectExtent l="0" t="0" r="22225" b="25400"/>
+                <wp:wrapNone/>
+                <wp:docPr id="24" name="Textfeld 2"/>
+                <wp:cNvGraphicFramePr>
+                  <a:graphicFrameLocks xmlns:a="http://schemas.openxmlformats.org/drawingml/2006/main"/>
+                </wp:cNvGraphicFramePr>
+                <a:graphic xmlns:a="http://schemas.openxmlformats.org/drawingml/2006/main">
+                  <a:graphicData uri="http://schemas.microsoft.com/office/word/2010/wordprocessingShape">
+                    <wps:wsp>
+                      <wps:cNvSpPr txBox="1">
+                        <a:spLocks noChangeArrowheads="1"/>
+                      </wps:cNvSpPr>
+                      <wps:spPr bwMode="auto">
+                        <a:xfrm>
+                          <a:off x="0" y="0"/>
+                          <a:ext cx="5940957" cy="279955"/>
+                        </a:xfrm>
+                        <a:prstGeom prst="rect">
+                          <a:avLst/>
+                        </a:prstGeom>
+                        <a:solidFill>
+                          <a:srgbClr val="FFFFFF"/>
+                        </a:solidFill>
+                        <a:ln w="9525">
+                          <a:solidFill>
+                            <a:srgbClr val="000000"/>
+                          </a:solidFill>
+                          <a:miter lim="800000"/>
+                          <a:headEnd/>
+                          <a:tailEnd/>
+                        </a:ln>
+                      </wps:spPr>
+                      <wps:txbx>
+                        <w:txbxContent>
+                          <w:p>
+                            <w:pPr>
+                              <w:rPr>
+                                <w:sz w:val="18"/>
+                                <w:szCs w:val="18"/>
+                                <w:lang w:val="en-GB"/>
+                              </w:rPr>
+                            </w:pPr>
+                            <w:r>
+                              <w:rPr>
+                                <w:sz w:val="18"/>
+                                <w:szCs w:val="18"/>
+                                <w:lang w:val="en-GB"/>
+                              </w:rPr>
+                              <w:t>only wind power</w:t>
+                            </w:r>
+                            <w:r>
+                              <w:rPr>
+                                <w:sz w:val="18"/>
+                                <w:szCs w:val="18"/>
+                                <w:lang w:val="en-GB"/>
+                              </w:rPr>
+                              <w:tab/>
+                            </w:r>
+                            <w:r>
+                              <w:rPr>
+                                <w:sz w:val="18"/>
+                                <w:szCs w:val="18"/>
+                                <w:lang w:val="en-GB"/>
+                              </w:rPr>
+                              <w:tab/>
+                            </w:r>
+                            <w:proofErr w:type="spellStart"/>
+                            <w:r>
+                              <w:rPr>
+                                <w:sz w:val="18"/>
+                                <w:szCs w:val="18"/>
+                                <w:lang w:val="en-GB"/>
+                              </w:rPr>
+                              <w:t>hourofday</w:t>
+                            </w:r>
+                            <w:proofErr w:type="spellEnd"/>
+                            <w:r>
+                              <w:rPr>
+                                <w:sz w:val="18"/>
+                                <w:szCs w:val="18"/>
+                                <w:lang w:val="en-GB"/>
+                              </w:rPr>
+                              <w:tab/>
+                            </w:r>
+                            <w:r>
+                              <w:rPr>
+                                <w:sz w:val="18"/>
+                                <w:szCs w:val="18"/>
+                                <w:lang w:val="en-GB"/>
+                              </w:rPr>
+                              <w:tab/>
+                              <w:t xml:space="preserve">    </w:t>
+                            </w:r>
+                            <w:r>
+                              <w:rPr>
+                                <w:sz w:val="18"/>
+                                <w:szCs w:val="18"/>
+                                <w:lang w:val="en-GB"/>
+                              </w:rPr>
+                              <w:t xml:space="preserve">     </w:t>
+                            </w:r>
+                            <w:proofErr w:type="spellStart"/>
+                            <w:r>
+                              <w:rPr>
+                                <w:sz w:val="18"/>
+                                <w:szCs w:val="18"/>
+                                <w:lang w:val="en-GB"/>
+                              </w:rPr>
+                              <w:t>dayofyear</w:t>
+                            </w:r>
+                            <w:proofErr w:type="spellEnd"/>
+                            <w:r>
+                              <w:rPr>
+                                <w:sz w:val="18"/>
+                                <w:szCs w:val="18"/>
+                                <w:lang w:val="en-GB"/>
+                              </w:rPr>
+                              <w:tab/>
+                            </w:r>
+                            <w:r>
+                              <w:rPr>
+                                <w:sz w:val="18"/>
+                                <w:szCs w:val="18"/>
+                                <w:lang w:val="en-GB"/>
+                              </w:rPr>
+                              <w:tab/>
+                            </w:r>
+                            <w:r>
+                              <w:rPr>
+                                <w:sz w:val="18"/>
+                                <w:szCs w:val="18"/>
+                                <w:lang w:val="en-GB"/>
+                              </w:rPr>
+                              <w:tab/>
+                            </w:r>
+                            <w:proofErr w:type="spellStart"/>
+                            <w:r>
+                              <w:rPr>
+                                <w:sz w:val="18"/>
+                                <w:szCs w:val="18"/>
+                                <w:lang w:val="en-GB"/>
+                              </w:rPr>
+                              <w:t>hourofday</w:t>
+                            </w:r>
+                            <w:proofErr w:type="spellEnd"/>
+                            <w:r>
+                              <w:rPr>
+                                <w:sz w:val="18"/>
+                                <w:szCs w:val="18"/>
+                                <w:lang w:val="en-GB"/>
+                              </w:rPr>
+                              <w:t xml:space="preserve"> and </w:t>
+                            </w:r>
+                            <w:proofErr w:type="spellStart"/>
+                            <w:r>
+                              <w:rPr>
+                                <w:sz w:val="18"/>
+                                <w:szCs w:val="18"/>
+                                <w:lang w:val="en-GB"/>
+                              </w:rPr>
+                              <w:t>dayaofyear</w:t>
+                            </w:r>
+                            <w:proofErr w:type="spellEnd"/>
+                          </w:p>
+                        </w:txbxContent>
+                      </wps:txbx>
+                      <wps:bodyPr rot="0" vert="horz" wrap="square" lIns="91440" tIns="45720" rIns="91440" bIns="45720" anchor="t" anchorCtr="0">
+                        <a:noAutofit/>
+                      </wps:bodyPr>
+                    </wps:wsp>
+                  </a:graphicData>
+                </a:graphic>
+                <wp14:sizeRelH relativeFrom="margin">
+                  <wp14:pctWidth>0</wp14:pctWidth>
+                </wp14:sizeRelH>
+                <wp14:sizeRelV relativeFrom="margin">
+                  <wp14:pctHeight>0</wp14:pctHeight>
+                </wp14:sizeRelV>
+              </wp:anchor>
+            </w:drawing>
+          </mc:Choice>
+          <mc:Fallback>
+            <w:pict>
+              <v:shape w14:anchorId="2B2D1108" id="_x0000_s1027" type="#_x0000_t202" style="position:absolute;margin-left:9.9pt;margin-top:21.7pt;width:467.8pt;height:22.05pt;z-index:-251655168;visibility:visible;mso-wrap-style:square;mso-width-percent:0;mso-height-percent:0;mso-wrap-distance-left:9pt;mso-wrap-distance-top:3.6pt;mso-wrap-distance-right:9pt;mso-wrap-distance-bottom:3.6pt;mso-position-horizontal:absolute;mso-position-horizontal-relative:margin;mso-position-vertical:absolute;mso-position-vertical-relative:text;mso-width-percent:0;mso-height-percent:0;mso-width-relative:margin;mso-height-relative:margin;v-text-anchor:top" o:gfxdata="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">
+                <v:textbox>
+                  <w:txbxContent>
+                    <w:p>
+                      <w:pPr>
+                        <w:rPr>
+                          <w:sz w:val="18"/>
+                          <w:szCs w:val="18"/>
+                          <w:lang w:val="en-GB"/>
+                        </w:rPr>
+                      </w:pPr>
+                      <w:r>
+                        <w:rPr>
+                          <w:sz w:val="18"/>
+                          <w:szCs w:val="18"/>
+                          <w:lang w:val="en-GB"/>
+                        </w:rPr>
+                        <w:t>only wind power</w:t>
+                      </w:r>
+                      <w:r>
+                        <w:rPr>
+                          <w:sz w:val="18"/>
+                          <w:szCs w:val="18"/>
+                          <w:lang w:val="en-GB"/>
+                        </w:rPr>
+                        <w:tab/>
+                      </w:r>
+                      <w:r>
+                        <w:rPr>
+                          <w:sz w:val="18"/>
+                          <w:szCs w:val="18"/>
+                          <w:lang w:val="en-GB"/>
+                        </w:rPr>
+                        <w:tab/>
+                      </w:r>
+                      <w:proofErr w:type="spellStart"/>
+                      <w:r>
+                        <w:rPr>
+                          <w:sz w:val="18"/>
+                          <w:szCs w:val="18"/>
+                          <w:lang w:val="en-GB"/>
+                        </w:rPr>
+                        <w:t>hourofday</w:t>
+                      </w:r>
+                      <w:proofErr w:type="spellEnd"/>
+                      <w:r>
+                        <w:rPr>
+                          <w:sz w:val="18"/>
+                          <w:szCs w:val="18"/>
+                          <w:lang w:val="en-GB"/>
+                        </w:rPr>
+                        <w:tab/>
+                      </w:r>
+                      <w:r>
+                        <w:rPr>
+                          <w:sz w:val="18"/>
+                          <w:szCs w:val="18"/>
+                          <w:lang w:val="en-GB"/>
+                        </w:rPr>
+                        <w:tab/>
+                        <w:t xml:space="preserve">    </w:t>
+                      </w:r>
+                      <w:r>
+                        <w:rPr>
+                          <w:sz w:val="18"/>
+                          <w:szCs w:val="18"/>
+                          <w:lang w:val="en-GB"/>
+                        </w:rPr>
+                        <w:t xml:space="preserve">     </w:t>
+                      </w:r>
+                      <w:proofErr w:type="spellStart"/>
+                      <w:r>
+                        <w:rPr>
+                          <w:sz w:val="18"/>
+                          <w:szCs w:val="18"/>
+                          <w:lang w:val="en-GB"/>
+                        </w:rPr>
+                        <w:t>dayofyear</w:t>
+                      </w:r>
+                      <w:proofErr w:type="spellEnd"/>
+                      <w:r>
+                        <w:rPr>
+                          <w:sz w:val="18"/>
+                          <w:szCs w:val="18"/>
+                          <w:lang w:val="en-GB"/>
+                        </w:rPr>
+                        <w:tab/>
+                      </w:r>
+                      <w:r>
+                        <w:rPr>
+                          <w:sz w:val="18"/>
+                          <w:szCs w:val="18"/>
+                          <w:lang w:val="en-GB"/>
+                        </w:rPr>
+                        <w:tab/>
+                      </w:r>
+                      <w:r>
+                        <w:rPr>
+                          <w:sz w:val="18"/>
+                          <w:szCs w:val="18"/>
+                          <w:lang w:val="en-GB"/>
+                        </w:rPr>
+                        <w:tab/>
+                      </w:r>
+                      <w:proofErr w:type="spellStart"/>
+                      <w:r>
+                        <w:rPr>
+                          <w:sz w:val="18"/>
+                          <w:szCs w:val="18"/>
+                          <w:lang w:val="en-GB"/>
+                        </w:rPr>
+                        <w:t>hourofday</w:t>
+                      </w:r>
+                      <w:proofErr w:type="spellEnd"/>
+                      <w:r>
+                        <w:rPr>
+                          <w:sz w:val="18"/>
+                          <w:szCs w:val="18"/>
+                          <w:lang w:val="en-GB"/>
+                        </w:rPr>
+                        <w:t xml:space="preserve"> and </w:t>
+                      </w:r>
+                      <w:proofErr w:type="spellStart"/>
+                      <w:r>
+                        <w:rPr>
+                          <w:sz w:val="18"/>
+                          <w:szCs w:val="18"/>
+                          <w:lang w:val="en-GB"/>
+                        </w:rPr>
+                        <w:t>dayaofyear</w:t>
+                      </w:r>
+                      <w:proofErr w:type="spellEnd"/>
+                    </w:p>
+                  </w:txbxContent>
+                </v:textbox>
+                <w10:wrap anchorx="margin"/>
+              </v:shape>
+            </w:pict>
+          </mc:Fallback>
+        </mc:AlternateContent>
+      </w:r>
+    </w:p>
+    <w:p>
+      <w:pPr>
+        <w:rPr>
+          <w:noProof/>
+          <w:lang w:val="en-GB"/>
+        </w:rPr>
+      </w:pPr>
+      <w:r>
+        <w:rPr>
+          <w:noProof/>
+        </w:rPr>
+        <w:drawing>
+          <wp:anchor distT="0" distB="0" distL="114300" distR="114300" simplePos="0" relativeHeight="251662336" behindDoc="0" locked="0" layoutInCell="1" allowOverlap="1" wp14:anchorId="438FEDA3" wp14:editId="75295EE7">
+            <wp:simplePos x="0" y="0"/>
+            <wp:positionH relativeFrom="column">
+              <wp:posOffset>4651169</wp:posOffset>
+            </wp:positionH>
+            <wp:positionV relativeFrom="paragraph">
+              <wp:posOffset>285115</wp:posOffset>
+            </wp:positionV>
+            <wp:extent cx="1510665" cy="1079500"/>
+            <wp:effectExtent l="0" t="0" r="0" b="6350"/>
+            <wp:wrapThrough wrapText="bothSides">
+              <wp:wrapPolygon edited="0">
+                <wp:start x="0" y="0"/>
+                <wp:lineTo x="0" y="21346"/>
+                <wp:lineTo x="21246" y="21346"/>
+                <wp:lineTo x="21246" y="0"/>
+                <wp:lineTo x="0" y="0"/>
+              </wp:wrapPolygon>
+            </wp:wrapThrough>
+            <wp:docPr id="23" name="Grafik 23"/>
+            <wp:cNvGraphicFramePr>
+              <a:graphicFrameLocks xmlns:a="http://schemas.openxmlformats.org/drawingml/2006/main" noChangeAspect="1"/>
+            </wp:cNvGraphicFramePr>
+            <a:graphic xmlns:a="http://schemas.openxmlformats.org/drawingml/2006/main">
+              <a:graphicData uri="http://schemas.openxmlformats.org/drawingml/2006/picture">
+                <pic:pic xmlns:pic="http://schemas.openxmlformats.org/drawingml/2006/picture">
+                  <pic:nvPicPr>
+                    <pic:cNvPr id="1" name=""/>
+                    <pic:cNvPicPr/>
+                  </pic:nvPicPr>
+                  <pic:blipFill>
+                    <a:blip r:embed="rId23" cstate="print">
+                      <a:extLst>
+                        <a:ext uri="{28A0092B-C50C-407E-A947-70E740481C1C}">
+                          <a14:useLocalDpi xmlns:a14="http://schemas.microsoft.com/office/drawing/2010/main" val="0"/>
+                        </a:ext>
+                      </a:extLst>
+                    </a:blip>
+                    <a:stretch>
+                      <a:fillRect/>
+                    </a:stretch>
+                  </pic:blipFill>
+                  <pic:spPr>
+                    <a:xfrm>
+                      <a:off x="0" y="0"/>
+                      <a:ext cx="1510665" cy="1079500"/>
+                    </a:xfrm>
+                    <a:prstGeom prst="rect">
+                      <a:avLst/>
+                    </a:prstGeom>
+                  </pic:spPr>
+                </pic:pic>
+              </a:graphicData>
+            </a:graphic>
+          </wp:anchor>
+        </w:drawing>
+      </w:r>
+    </w:p>
+    <w:p>
+      <w:pPr>
+        <w:rPr>
+          <w:lang w:val="en-GB"/>
+        </w:rPr>
+      </w:pPr>
+      <w:r>
+        <w:rPr>
+          <w:lang w:val="en-GB"/>
+        </w:rPr>
+        <w:drawing>
+          <wp:inline distT="0" distB="0" distL="0" distR="0" wp14:anchorId="607174F6" wp14:editId="7BA0EB8A">
+            <wp:extent cx="1497673" cy="1080000"/>
+            <wp:effectExtent l="0" t="0" r="7620" b="6350"/>
+            <wp:docPr id="20" name="Grafik 20"/>
+            <wp:cNvGraphicFramePr>
+              <a:graphicFrameLocks xmlns:a="http://schemas.openxmlformats.org/drawingml/2006/main" noChangeAspect="1"/>
+            </wp:cNvGraphicFramePr>
+            <a:graphic xmlns:a="http://schemas.openxmlformats.org/drawingml/2006/main">
+              <a:graphicData uri="http://schemas.openxmlformats.org/drawingml/2006/picture">
+                <pic:pic xmlns:pic="http://schemas.openxmlformats.org/drawingml/2006/picture">
+                  <pic:nvPicPr>
+                    <pic:cNvPr id="1" name=""/>
+                    <pic:cNvPicPr/>
+                  </pic:nvPicPr>
+                  <pic:blipFill>
+                    <a:blip r:embed="rId24"/>
+                    <a:stretch>
+                      <a:fillRect/>
+                    </a:stretch>
+                  </pic:blipFill>
+                  <pic:spPr>
+                    <a:xfrm>
+                      <a:off x="0" y="0"/>
+                      <a:ext cx="1497673" cy="1080000"/>
+                    </a:xfrm>
+                    <a:prstGeom prst="rect">
+                      <a:avLst/>
+                    </a:prstGeom>
+                  </pic:spPr>
+                </pic:pic>
+              </a:graphicData>
+            </a:graphic>
+          </wp:inline>
+        </w:drawing>
+      </w:r>
+      <w:r>
+        <w:rPr>
+          <w:lang w:val="en-GB"/>
+        </w:rPr>
+        <w:drawing>
+          <wp:inline distT="0" distB="0" distL="0" distR="0" wp14:anchorId="6BF7B966" wp14:editId="6CE2E73D">
+            <wp:extent cx="1510366" cy="1080000"/>
+            <wp:effectExtent l="0" t="0" r="0" b="6350"/>
+            <wp:docPr id="19" name="Grafik 19"/>
+            <wp:cNvGraphicFramePr>
+              <a:graphicFrameLocks xmlns:a="http://schemas.openxmlformats.org/drawingml/2006/main" noChangeAspect="1"/>
+            </wp:cNvGraphicFramePr>
+            <a:graphic xmlns:a="http://schemas.openxmlformats.org/drawingml/2006/main">
+              <a:graphicData uri="http://schemas.openxmlformats.org/drawingml/2006/picture">
+                <pic:pic xmlns:pic="http://schemas.openxmlformats.org/drawingml/2006/picture">
+                  <pic:nvPicPr>
+                    <pic:cNvPr id="1" name=""/>
+                    <pic:cNvPicPr/>
+                  </pic:nvPicPr>
+                  <pic:blipFill>
+                    <a:blip r:embed="rId25"/>
+                    <a:stretch>
+                      <a:fillRect/>
+                    </a:stretch>
+                  </pic:blipFill>
+                  <pic:spPr>
+                    <a:xfrm>
+                      <a:off x="0" y="0"/>
+                      <a:ext cx="1510366" cy="1080000"/>
+                    </a:xfrm>
+                    <a:prstGeom prst="rect">
+                      <a:avLst/>
+                    </a:prstGeom>
+                  </pic:spPr>
+                </pic:pic>
+              </a:graphicData>
+            </a:graphic>
+          </wp:inline>
+        </w:drawing>
+      </w:r>
+      <w:r>
+        <w:rPr>
+          <w:noProof/>
+          <w:lang w:val="en-GB"/>
+        </w:rPr>
+        <w:t xml:space="preserve"> </w:t>
+      </w:r>
+      <w:r>
+        <w:rPr>
+          <w:noProof/>
+          <w:lang w:val="en-GB"/>
+        </w:rPr>
+        <w:drawing>
+          <wp:inline distT="0" distB="0" distL="0" distR="0" wp14:anchorId="50B35E01" wp14:editId="31624E35">
+            <wp:extent cx="1490212" cy="1080000"/>
+            <wp:effectExtent l="0" t="0" r="0" b="6350"/>
+            <wp:docPr id="25" name="Grafik 25"/>
+            <wp:cNvGraphicFramePr>
+              <a:graphicFrameLocks xmlns:a="http://schemas.openxmlformats.org/drawingml/2006/main" noChangeAspect="1"/>
+            </wp:cNvGraphicFramePr>
+            <a:graphic xmlns:a="http://schemas.openxmlformats.org/drawingml/2006/main">
+              <a:graphicData uri="http://schemas.openxmlformats.org/drawingml/2006/picture">
+                <pic:pic xmlns:pic="http://schemas.openxmlformats.org/drawingml/2006/picture">
+                  <pic:nvPicPr>
+                    <pic:cNvPr id="1" name=""/>
+                    <pic:cNvPicPr/>
+                  </pic:nvPicPr>
+                  <pic:blipFill>
+                    <a:blip r:embed="rId26"/>
+                    <a:stretch>
+                      <a:fillRect/>
+                    </a:stretch>
+                  </pic:blipFill>
+                  <pic:spPr>
+                    <a:xfrm>
+                      <a:off x="0" y="0"/>
+                      <a:ext cx="1490212" cy="1080000"/>
+                    </a:xfrm>
+                    <a:prstGeom prst="rect">
+                      <a:avLst/>
+                    </a:prstGeom>
+                  </pic:spPr>
+                </pic:pic>
+              </a:graphicData>
+            </a:graphic>
+          </wp:inline>
+        </w:drawing>
+      </w:r>
+      <w:r>
+        <w:rPr>
+          <w:noProof/>
+        </w:rPr>
+        <w:t xml:space="preserve"> </w:t>
       </w:r>
     </w:p>
     <w:sectPr>

</xml_diff>